<commit_message>
Add education and feature tech detail
</commit_message>
<xml_diff>
--- a/resume/TimothyHsuResume.docx
+++ b/resume/TimothyHsuResume.docx
@@ -1,6 +1,6 @@
 
 <file path=word/document.xml><?xml version="1.0" encoding="utf-8"?>
-<w:document xmlns:wpc="http://schemas.microsoft.com/office/word/2010/wordprocessingCanvas" xmlns:cx="http://schemas.microsoft.com/office/drawing/2014/chartex" xmlns:cx1="http://schemas.microsoft.com/office/drawing/2015/9/8/chartex" xmlns:cx2="http://schemas.microsoft.com/office/drawing/2015/10/21/chartex" xmlns:cx3="http://schemas.microsoft.com/office/drawing/2016/5/9/chartex" xmlns:cx4="http://schemas.microsoft.com/office/drawing/2016/5/10/chartex" xmlns:cx5="http://schemas.microsoft.com/office/drawing/2016/5/11/chartex" xmlns:cx6="http://schemas.microsoft.com/office/drawing/2016/5/12/chartex" xmlns:cx7="http://schemas.microsoft.com/office/drawing/2016/5/13/chartex" xmlns:cx8="http://schemas.microsoft.com/office/drawing/2016/5/14/chartex" xmlns:mc="http://schemas.openxmlformats.org/markup-compatibility/2006" xmlns:aink="http://schemas.microsoft.com/office/drawing/2016/ink" xmlns:am3d="http://schemas.microsoft.com/office/drawing/2017/model3d" xmlns:o="urn:schemas-microsoft-com:office:office" xmlns:r="http://schemas.openxmlformats.org/officeDocument/2006/relationships" xmlns:m="http://schemas.openxmlformats.org/officeDocument/2006/math" xmlns:v="urn:schemas-microsoft-com:vml" xmlns:wp14="http://schemas.microsoft.com/office/word/2010/wordprocessingDrawing" xmlns:wp="http://schemas.openxmlformats.org/drawingml/2006/wordprocessingDrawing" xmlns:w10="urn:schemas-microsoft-com:office:word" xmlns:w="http://schemas.openxmlformats.org/wordprocessingml/2006/main" xmlns:w14="http://schemas.microsoft.com/office/word/2010/wordml" xmlns:w15="http://schemas.microsoft.com/office/word/2012/wordml" xmlns:w16cex="http://schemas.microsoft.com/office/word/2018/wordml/cex" xmlns:w16cid="http://schemas.microsoft.com/office/word/2016/wordml/cid" xmlns:w16="http://schemas.microsoft.com/office/word/2018/wordml" xmlns:w16sdtdh="http://schemas.microsoft.com/office/word/2020/wordml/sdtdatahash" xmlns:w16se="http://schemas.microsoft.com/office/word/2015/wordml/symex" xmlns:wpg="http://schemas.microsoft.com/office/word/2010/wordprocessingGroup" xmlns:wpi="http://schemas.microsoft.com/office/word/2010/wordprocessingInk" xmlns:wne="http://schemas.microsoft.com/office/word/2006/wordml" xmlns:wps="http://schemas.microsoft.com/office/word/2010/wordprocessingShape" mc:Ignorable="w14 w15 w16se w16cid w16 w16cex w16sdtdh wp14">
+<w:document xmlns:wpc="http://schemas.microsoft.com/office/word/2010/wordprocessingCanvas" xmlns:cx="http://schemas.microsoft.com/office/drawing/2014/chartex" xmlns:cx1="http://schemas.microsoft.com/office/drawing/2015/9/8/chartex" xmlns:cx2="http://schemas.microsoft.com/office/drawing/2015/10/21/chartex" xmlns:cx3="http://schemas.microsoft.com/office/drawing/2016/5/9/chartex" xmlns:cx4="http://schemas.microsoft.com/office/drawing/2016/5/10/chartex" xmlns:cx5="http://schemas.microsoft.com/office/drawing/2016/5/11/chartex" xmlns:cx6="http://schemas.microsoft.com/office/drawing/2016/5/12/chartex" xmlns:cx7="http://schemas.microsoft.com/office/drawing/2016/5/13/chartex" xmlns:cx8="http://schemas.microsoft.com/office/drawing/2016/5/14/chartex" xmlns:mc="http://schemas.openxmlformats.org/markup-compatibility/2006" xmlns:aink="http://schemas.microsoft.com/office/drawing/2016/ink" xmlns:am3d="http://schemas.microsoft.com/office/drawing/2017/model3d" xmlns:o="urn:schemas-microsoft-com:office:office" xmlns:oel="http://schemas.microsoft.com/office/2019/extlst" xmlns:r="http://schemas.openxmlformats.org/officeDocument/2006/relationships" xmlns:m="http://schemas.openxmlformats.org/officeDocument/2006/math" xmlns:v="urn:schemas-microsoft-com:vml" xmlns:wp14="http://schemas.microsoft.com/office/word/2010/wordprocessingDrawing" xmlns:wp="http://schemas.openxmlformats.org/drawingml/2006/wordprocessingDrawing" xmlns:w10="urn:schemas-microsoft-com:office:word" xmlns:w="http://schemas.openxmlformats.org/wordprocessingml/2006/main" xmlns:w14="http://schemas.microsoft.com/office/word/2010/wordml" xmlns:w15="http://schemas.microsoft.com/office/word/2012/wordml" xmlns:w16cex="http://schemas.microsoft.com/office/word/2018/wordml/cex" xmlns:w16cid="http://schemas.microsoft.com/office/word/2016/wordml/cid" xmlns:w16="http://schemas.microsoft.com/office/word/2018/wordml" xmlns:w16sdtdh="http://schemas.microsoft.com/office/word/2020/wordml/sdtdatahash" xmlns:w16se="http://schemas.microsoft.com/office/word/2015/wordml/symex" xmlns:wpg="http://schemas.microsoft.com/office/word/2010/wordprocessingGroup" xmlns:wpi="http://schemas.microsoft.com/office/word/2010/wordprocessingInk" xmlns:wne="http://schemas.microsoft.com/office/word/2006/wordml" xmlns:wps="http://schemas.microsoft.com/office/word/2010/wordprocessingShape" mc:Ignorable="w14 w15 w16se w16cid w16 w16cex w16sdtdh wp14">
   <w:body>
     <w:p>
       <w:pPr>
@@ -8,15 +8,15 @@
         <w:jc w:val="center"/>
         <w:rPr>
           <w:rFonts w:ascii="Arial" w:hAnsi="Arial" w:cs="Arial"/>
-          <w:sz w:val="36"/>
-          <w:szCs w:val="36"/>
-        </w:rPr>
-      </w:pPr>
-      <w:r>
-        <w:rPr>
-          <w:rFonts w:ascii="Arial" w:hAnsi="Arial" w:cs="Arial"/>
-          <w:sz w:val="36"/>
-          <w:szCs w:val="36"/>
+          <w:sz w:val="32"/>
+          <w:szCs w:val="32"/>
+        </w:rPr>
+      </w:pPr>
+      <w:r>
+        <w:rPr>
+          <w:rFonts w:ascii="Arial" w:hAnsi="Arial" w:cs="Arial"/>
+          <w:sz w:val="32"/>
+          <w:szCs w:val="32"/>
         </w:rPr>
         <w:t>Timothy Hsu</w:t>
       </w:r>
@@ -90,16 +90,16 @@
         <w:rPr>
           <w:rFonts w:ascii="Arial" w:hAnsi="Arial" w:cs="Arial"/>
           <w:color w:val="auto"/>
-          <w:sz w:val="28"/>
-          <w:szCs w:val="28"/>
+          <w:sz w:val="24"/>
+          <w:szCs w:val="24"/>
         </w:rPr>
       </w:pPr>
       <w:r>
         <w:rPr>
           <w:rFonts w:ascii="Arial" w:hAnsi="Arial" w:cs="Arial"/>
           <w:color w:val="auto"/>
-          <w:sz w:val="28"/>
-          <w:szCs w:val="28"/>
+          <w:sz w:val="24"/>
+          <w:szCs w:val="24"/>
         </w:rPr>
         <w:t>SKILLS</w:t>
       </w:r>
@@ -118,7 +118,7 @@
         </w:rPr>
         <w:sectPr>
           <w:pgSz w:w="12240" w:h="15840"/>
-          <w:pgMar w:top="1440" w:right="1502" w:bottom="1440" w:left="1501" w:header="720" w:footer="720" w:gutter="0"/>
+          <w:pgMar w:top="1080" w:right="1080" w:bottom="1080" w:left="1080" w:header="720" w:footer="720" w:gutter="0"/>
           <w:cols w:space="720"/>
           <w:docGrid w:linePitch="360"/>
         </w:sectPr>
@@ -127,13 +127,10 @@
     <w:p>
       <w:pPr>
         <w:pStyle w:val="PlainText"/>
-        <w:numPr>
-          <w:ilvl w:val="0"/>
-          <w:numId w:val="8"/>
-        </w:numPr>
         <w:tabs>
           <w:tab w:val="left" w:pos="1620"/>
         </w:tabs>
+        <w:ind w:left="60"/>
         <w:rPr>
           <w:rFonts w:ascii="Arial" w:hAnsi="Arial" w:cs="Arial"/>
           <w:sz w:val="20"/>
@@ -169,13 +166,10 @@
     <w:p>
       <w:pPr>
         <w:pStyle w:val="PlainText"/>
-        <w:numPr>
-          <w:ilvl w:val="0"/>
-          <w:numId w:val="8"/>
-        </w:numPr>
         <w:tabs>
           <w:tab w:val="left" w:pos="1620"/>
         </w:tabs>
+        <w:ind w:left="60"/>
         <w:rPr>
           <w:rFonts w:ascii="Arial" w:hAnsi="Arial" w:cs="Arial"/>
           <w:sz w:val="20"/>
@@ -219,13 +213,10 @@
     <w:p>
       <w:pPr>
         <w:pStyle w:val="PlainText"/>
-        <w:numPr>
-          <w:ilvl w:val="0"/>
-          <w:numId w:val="8"/>
-        </w:numPr>
         <w:tabs>
           <w:tab w:val="left" w:pos="1620"/>
         </w:tabs>
+        <w:ind w:left="60"/>
         <w:rPr>
           <w:rFonts w:ascii="Arial" w:hAnsi="Arial" w:cs="Arial"/>
           <w:sz w:val="20"/>
@@ -261,13 +252,10 @@
     <w:p>
       <w:pPr>
         <w:pStyle w:val="PlainText"/>
-        <w:numPr>
-          <w:ilvl w:val="0"/>
-          <w:numId w:val="8"/>
-        </w:numPr>
         <w:tabs>
           <w:tab w:val="left" w:pos="1350"/>
         </w:tabs>
+        <w:ind w:left="60"/>
         <w:rPr>
           <w:rFonts w:ascii="Arial" w:hAnsi="Arial" w:cs="Arial"/>
           <w:sz w:val="20"/>
@@ -303,13 +291,10 @@
     <w:p>
       <w:pPr>
         <w:pStyle w:val="PlainText"/>
-        <w:numPr>
-          <w:ilvl w:val="0"/>
-          <w:numId w:val="8"/>
-        </w:numPr>
         <w:tabs>
           <w:tab w:val="left" w:pos="1350"/>
         </w:tabs>
+        <w:ind w:left="60"/>
         <w:rPr>
           <w:rFonts w:ascii="Arial" w:hAnsi="Arial" w:cs="Arial"/>
           <w:sz w:val="20"/>
@@ -345,13 +330,10 @@
     <w:p>
       <w:pPr>
         <w:pStyle w:val="PlainText"/>
-        <w:numPr>
-          <w:ilvl w:val="0"/>
-          <w:numId w:val="8"/>
-        </w:numPr>
         <w:tabs>
           <w:tab w:val="left" w:pos="1350"/>
         </w:tabs>
+        <w:ind w:left="60"/>
         <w:rPr>
           <w:rFonts w:ascii="Arial" w:hAnsi="Arial" w:cs="Arial"/>
           <w:sz w:val="20"/>
@@ -387,13 +369,10 @@
     <w:p>
       <w:pPr>
         <w:pStyle w:val="PlainText"/>
-        <w:numPr>
-          <w:ilvl w:val="0"/>
-          <w:numId w:val="8"/>
-        </w:numPr>
         <w:tabs>
           <w:tab w:val="left" w:pos="1890"/>
         </w:tabs>
+        <w:ind w:left="60"/>
         <w:rPr>
           <w:rFonts w:ascii="Arial" w:hAnsi="Arial" w:cs="Arial"/>
           <w:sz w:val="20"/>
@@ -429,13 +408,10 @@
     <w:p>
       <w:pPr>
         <w:pStyle w:val="PlainText"/>
-        <w:numPr>
-          <w:ilvl w:val="0"/>
-          <w:numId w:val="8"/>
-        </w:numPr>
         <w:tabs>
           <w:tab w:val="left" w:pos="1890"/>
         </w:tabs>
+        <w:ind w:left="60"/>
         <w:rPr>
           <w:rFonts w:ascii="Arial" w:hAnsi="Arial" w:cs="Arial"/>
           <w:sz w:val="20"/>
@@ -471,13 +447,10 @@
     <w:p>
       <w:pPr>
         <w:pStyle w:val="PlainText"/>
-        <w:numPr>
-          <w:ilvl w:val="0"/>
-          <w:numId w:val="8"/>
-        </w:numPr>
         <w:tabs>
           <w:tab w:val="left" w:pos="1890"/>
         </w:tabs>
+        <w:ind w:left="60"/>
         <w:rPr>
           <w:rFonts w:ascii="Arial" w:hAnsi="Arial" w:cs="Arial"/>
           <w:sz w:val="20"/>
@@ -520,7 +493,7 @@
         <w:sectPr>
           <w:type w:val="continuous"/>
           <w:pgSz w:w="12240" w:h="15840"/>
-          <w:pgMar w:top="1440" w:right="1502" w:bottom="1440" w:left="1501" w:header="720" w:footer="720" w:gutter="0"/>
+          <w:pgMar w:top="1440" w:right="1080" w:bottom="1440" w:left="1080" w:header="720" w:footer="720" w:gutter="0"/>
           <w:cols w:num="3" w:space="123"/>
           <w:docGrid w:linePitch="360"/>
         </w:sectPr>
@@ -532,36 +505,36 @@
         <w:rPr>
           <w:rFonts w:ascii="Arial" w:hAnsi="Arial" w:cs="Arial"/>
           <w:color w:val="auto"/>
-          <w:sz w:val="28"/>
-          <w:szCs w:val="28"/>
-        </w:rPr>
-      </w:pPr>
-      <w:r>
-        <w:rPr>
-          <w:rFonts w:ascii="Arial" w:hAnsi="Arial" w:cs="Arial"/>
-          <w:color w:val="auto"/>
-          <w:sz w:val="28"/>
-          <w:szCs w:val="28"/>
-        </w:rPr>
-        <w:t>EXPERIENCE</w:t>
-      </w:r>
-    </w:p>
-    <w:p>
-      <w:pPr>
-        <w:pStyle w:val="Heading2"/>
+          <w:sz w:val="24"/>
+          <w:szCs w:val="24"/>
+        </w:rPr>
+      </w:pPr>
+      <w:r>
         <w:rPr>
           <w:rFonts w:ascii="Arial" w:hAnsi="Arial" w:cs="Arial"/>
           <w:color w:val="auto"/>
           <w:sz w:val="24"/>
           <w:szCs w:val="24"/>
         </w:rPr>
-      </w:pPr>
-      <w:r>
+        <w:t>EXPERIENCE</w:t>
+      </w:r>
+    </w:p>
+    <w:p>
+      <w:pPr>
+        <w:pStyle w:val="Heading2"/>
         <w:rPr>
           <w:rFonts w:ascii="Arial" w:hAnsi="Arial" w:cs="Arial"/>
           <w:color w:val="auto"/>
-          <w:sz w:val="24"/>
-          <w:szCs w:val="24"/>
+          <w:sz w:val="22"/>
+          <w:szCs w:val="22"/>
+        </w:rPr>
+      </w:pPr>
+      <w:r>
+        <w:rPr>
+          <w:rFonts w:ascii="Arial" w:hAnsi="Arial" w:cs="Arial"/>
+          <w:color w:val="auto"/>
+          <w:sz w:val="22"/>
+          <w:szCs w:val="22"/>
         </w:rPr>
         <w:t>React</w:t>
       </w:r>
@@ -629,15 +602,31 @@
           <w:sz w:val="20"/>
           <w:szCs w:val="20"/>
         </w:rPr>
-        <w:t xml:space="preserve">Added a feature </w:t>
-      </w:r>
-      <w:r>
-        <w:rPr>
-          <w:rFonts w:ascii="Arial" w:hAnsi="Arial" w:cs="Arial"/>
-          <w:sz w:val="20"/>
-          <w:szCs w:val="20"/>
-        </w:rPr>
-        <w:t>(most difficult out of 6)</w:t>
+        <w:t xml:space="preserve">Added </w:t>
+      </w:r>
+      <w:r>
+        <w:rPr>
+          <w:rFonts w:ascii="Arial" w:hAnsi="Arial" w:cs="Arial"/>
+          <w:sz w:val="20"/>
+          <w:szCs w:val="20"/>
+        </w:rPr>
+        <w:t xml:space="preserve">turn count </w:t>
+      </w:r>
+      <w:r>
+        <w:rPr>
+          <w:rFonts w:ascii="Arial" w:hAnsi="Arial" w:cs="Arial"/>
+          <w:sz w:val="20"/>
+          <w:szCs w:val="20"/>
+        </w:rPr>
+        <w:t>variable</w:t>
+      </w:r>
+      <w:r>
+        <w:rPr>
+          <w:rFonts w:ascii="Arial" w:hAnsi="Arial" w:cs="Arial"/>
+          <w:sz w:val="20"/>
+          <w:szCs w:val="20"/>
+        </w:rPr>
+        <w:t xml:space="preserve"> to display "Tie game" if there is a draw</w:t>
       </w:r>
       <w:r>
         <w:rPr>
@@ -653,7 +642,23 @@
           <w:sz w:val="20"/>
           <w:szCs w:val="20"/>
         </w:rPr>
-        <w:t>to display "Tie game" if there is a draw</w:t>
+        <w:t xml:space="preserve">(most difficult </w:t>
+      </w:r>
+      <w:r>
+        <w:rPr>
+          <w:rFonts w:ascii="Arial" w:hAnsi="Arial" w:cs="Arial"/>
+          <w:sz w:val="20"/>
+          <w:szCs w:val="20"/>
+        </w:rPr>
+        <w:t xml:space="preserve">feature </w:t>
+      </w:r>
+      <w:r>
+        <w:rPr>
+          <w:rFonts w:ascii="Arial" w:hAnsi="Arial" w:cs="Arial"/>
+          <w:sz w:val="20"/>
+          <w:szCs w:val="20"/>
+        </w:rPr>
+        <w:t>out of 6)</w:t>
       </w:r>
     </w:p>
     <w:p>
@@ -675,7 +680,15 @@
           <w:sz w:val="20"/>
           <w:szCs w:val="20"/>
         </w:rPr>
-        <w:t>Added a feature</w:t>
+        <w:t>Used inline styl</w:t>
+      </w:r>
+      <w:r>
+        <w:rPr>
+          <w:rFonts w:ascii="Arial" w:hAnsi="Arial" w:cs="Arial"/>
+          <w:sz w:val="20"/>
+          <w:szCs w:val="20"/>
+        </w:rPr>
+        <w:t>es</w:t>
       </w:r>
       <w:r>
         <w:rPr>
@@ -691,6 +704,22 @@
           <w:sz w:val="20"/>
           <w:szCs w:val="20"/>
         </w:rPr>
+        <w:t>to highlight the three squares that caused a win</w:t>
+      </w:r>
+      <w:r>
+        <w:rPr>
+          <w:rFonts w:ascii="Arial" w:hAnsi="Arial" w:cs="Arial"/>
+          <w:sz w:val="20"/>
+          <w:szCs w:val="20"/>
+        </w:rPr>
+        <w:t xml:space="preserve"> </w:t>
+      </w:r>
+      <w:r>
+        <w:rPr>
+          <w:rFonts w:ascii="Arial" w:hAnsi="Arial" w:cs="Arial"/>
+          <w:sz w:val="20"/>
+          <w:szCs w:val="20"/>
+        </w:rPr>
         <w:t>(</w:t>
       </w:r>
       <w:r>
@@ -707,15 +736,23 @@
           <w:sz w:val="20"/>
           <w:szCs w:val="20"/>
         </w:rPr>
-        <w:t>most difficult)</w:t>
-      </w:r>
-      <w:r>
-        <w:rPr>
-          <w:rFonts w:ascii="Arial" w:hAnsi="Arial" w:cs="Arial"/>
-          <w:sz w:val="20"/>
-          <w:szCs w:val="20"/>
-        </w:rPr>
-        <w:t xml:space="preserve"> to highlight the three squares that caused a win</w:t>
+        <w:t>most difficult</w:t>
+      </w:r>
+      <w:r>
+        <w:rPr>
+          <w:rFonts w:ascii="Arial" w:hAnsi="Arial" w:cs="Arial"/>
+          <w:sz w:val="20"/>
+          <w:szCs w:val="20"/>
+        </w:rPr>
+        <w:t xml:space="preserve"> feature</w:t>
+      </w:r>
+      <w:r>
+        <w:rPr>
+          <w:rFonts w:ascii="Arial" w:hAnsi="Arial" w:cs="Arial"/>
+          <w:sz w:val="20"/>
+          <w:szCs w:val="20"/>
+        </w:rPr>
+        <w:t>)</w:t>
       </w:r>
     </w:p>
     <w:p>
@@ -746,16 +783,16 @@
         <w:rPr>
           <w:rFonts w:ascii="Arial" w:hAnsi="Arial" w:cs="Arial"/>
           <w:color w:val="auto"/>
-          <w:sz w:val="24"/>
-          <w:szCs w:val="24"/>
+          <w:sz w:val="22"/>
+          <w:szCs w:val="22"/>
         </w:rPr>
       </w:pPr>
       <w:r>
         <w:rPr>
           <w:rFonts w:ascii="Arial" w:hAnsi="Arial" w:cs="Arial"/>
           <w:color w:val="auto"/>
-          <w:sz w:val="24"/>
-          <w:szCs w:val="24"/>
+          <w:sz w:val="22"/>
+          <w:szCs w:val="22"/>
         </w:rPr>
         <w:t>JavaScript</w:t>
       </w:r>
@@ -832,16 +869,16 @@
         <w:rPr>
           <w:rFonts w:ascii="Arial" w:hAnsi="Arial" w:cs="Arial"/>
           <w:color w:val="auto"/>
-          <w:sz w:val="24"/>
-          <w:szCs w:val="24"/>
+          <w:sz w:val="22"/>
+          <w:szCs w:val="22"/>
         </w:rPr>
       </w:pPr>
       <w:r>
         <w:rPr>
           <w:rFonts w:ascii="Arial" w:hAnsi="Arial" w:cs="Arial"/>
           <w:color w:val="auto"/>
-          <w:sz w:val="24"/>
-          <w:szCs w:val="24"/>
+          <w:sz w:val="22"/>
+          <w:szCs w:val="22"/>
         </w:rPr>
         <w:t>HTML/CSS</w:t>
       </w:r>
@@ -944,16 +981,16 @@
         <w:rPr>
           <w:rFonts w:ascii="Arial" w:hAnsi="Arial" w:cs="Arial"/>
           <w:color w:val="auto"/>
-          <w:sz w:val="24"/>
-          <w:szCs w:val="24"/>
+          <w:sz w:val="22"/>
+          <w:szCs w:val="22"/>
         </w:rPr>
       </w:pPr>
       <w:r>
         <w:rPr>
           <w:rFonts w:ascii="Arial" w:hAnsi="Arial" w:cs="Arial"/>
           <w:color w:val="auto"/>
-          <w:sz w:val="24"/>
-          <w:szCs w:val="24"/>
+          <w:sz w:val="22"/>
+          <w:szCs w:val="22"/>
         </w:rPr>
         <w:t>Python</w:t>
       </w:r>
@@ -1172,16 +1209,16 @@
         <w:rPr>
           <w:rFonts w:ascii="Arial" w:hAnsi="Arial" w:cs="Arial"/>
           <w:color w:val="auto"/>
-          <w:sz w:val="28"/>
-          <w:szCs w:val="28"/>
+          <w:sz w:val="24"/>
+          <w:szCs w:val="24"/>
         </w:rPr>
       </w:pPr>
       <w:r>
         <w:rPr>
           <w:rFonts w:ascii="Arial" w:hAnsi="Arial" w:cs="Arial"/>
           <w:color w:val="auto"/>
-          <w:sz w:val="28"/>
-          <w:szCs w:val="28"/>
+          <w:sz w:val="24"/>
+          <w:szCs w:val="24"/>
         </w:rPr>
         <w:t>CERTIFICATIONS</w:t>
       </w:r>
@@ -1274,16 +1311,16 @@
         <w:rPr>
           <w:rFonts w:ascii="Arial" w:hAnsi="Arial" w:cs="Arial"/>
           <w:color w:val="auto"/>
-          <w:sz w:val="28"/>
-          <w:szCs w:val="28"/>
+          <w:sz w:val="24"/>
+          <w:szCs w:val="24"/>
         </w:rPr>
       </w:pPr>
       <w:r>
         <w:rPr>
           <w:rFonts w:ascii="Arial" w:hAnsi="Arial" w:cs="Arial"/>
           <w:color w:val="auto"/>
-          <w:sz w:val="28"/>
-          <w:szCs w:val="28"/>
+          <w:sz w:val="24"/>
+          <w:szCs w:val="24"/>
         </w:rPr>
         <w:t>SERVICE</w:t>
       </w:r>
@@ -1486,10 +1523,59 @@
         <w:t>1 pull request merged</w:t>
       </w:r>
     </w:p>
+    <w:p>
+      <w:pPr>
+        <w:pStyle w:val="Heading1"/>
+        <w:rPr>
+          <w:rFonts w:ascii="Arial" w:hAnsi="Arial" w:cs="Arial"/>
+          <w:color w:val="auto"/>
+          <w:sz w:val="24"/>
+          <w:szCs w:val="24"/>
+        </w:rPr>
+      </w:pPr>
+      <w:r>
+        <w:rPr>
+          <w:rFonts w:ascii="Arial" w:hAnsi="Arial" w:cs="Arial"/>
+          <w:color w:val="auto"/>
+          <w:sz w:val="24"/>
+          <w:szCs w:val="24"/>
+        </w:rPr>
+        <w:t>EDUCATION</w:t>
+      </w:r>
+    </w:p>
+    <w:p>
+      <w:pPr>
+        <w:tabs>
+          <w:tab w:val="right" w:pos="9990"/>
+        </w:tabs>
+        <w:rPr>
+          <w:rFonts w:ascii="Arial" w:hAnsi="Arial" w:cs="Arial"/>
+          <w:sz w:val="20"/>
+          <w:szCs w:val="20"/>
+        </w:rPr>
+      </w:pPr>
+      <w:r>
+        <w:rPr>
+          <w:rFonts w:ascii="Arial" w:hAnsi="Arial" w:cs="Arial"/>
+          <w:sz w:val="20"/>
+          <w:szCs w:val="20"/>
+        </w:rPr>
+        <w:t>Oak Brook College of Law and Government Policy</w:t>
+      </w:r>
+      <w:r>
+        <w:rPr>
+          <w:rFonts w:ascii="Arial" w:hAnsi="Arial" w:cs="Arial"/>
+          <w:sz w:val="20"/>
+          <w:szCs w:val="20"/>
+        </w:rPr>
+        <w:tab/>
+        <w:t>J.D. 2002</w:t>
+      </w:r>
+    </w:p>
     <w:sectPr>
       <w:type w:val="continuous"/>
       <w:pgSz w:w="12240" w:h="15840"/>
-      <w:pgMar w:top="1440" w:right="1502" w:bottom="1440" w:left="1501" w:header="720" w:footer="720" w:gutter="0"/>
+      <w:pgMar w:top="1080" w:right="1080" w:bottom="1080" w:left="1080" w:header="720" w:footer="720" w:gutter="0"/>
       <w:cols w:space="720"/>
       <w:docGrid w:linePitch="360"/>
     </w:sectPr>
@@ -1498,7 +1584,7 @@
 </file>
 
 <file path=word/numbering.xml><?xml version="1.0" encoding="utf-8"?>
-<w:numbering xmlns:wpc="http://schemas.microsoft.com/office/word/2010/wordprocessingCanvas" xmlns:cx="http://schemas.microsoft.com/office/drawing/2014/chartex" xmlns:cx1="http://schemas.microsoft.com/office/drawing/2015/9/8/chartex" xmlns:cx2="http://schemas.microsoft.com/office/drawing/2015/10/21/chartex" xmlns:cx3="http://schemas.microsoft.com/office/drawing/2016/5/9/chartex" xmlns:cx4="http://schemas.microsoft.com/office/drawing/2016/5/10/chartex" xmlns:cx5="http://schemas.microsoft.com/office/drawing/2016/5/11/chartex" xmlns:cx6="http://schemas.microsoft.com/office/drawing/2016/5/12/chartex" xmlns:cx7="http://schemas.microsoft.com/office/drawing/2016/5/13/chartex" xmlns:cx8="http://schemas.microsoft.com/office/drawing/2016/5/14/chartex" xmlns:mc="http://schemas.openxmlformats.org/markup-compatibility/2006" xmlns:aink="http://schemas.microsoft.com/office/drawing/2016/ink" xmlns:am3d="http://schemas.microsoft.com/office/drawing/2017/model3d" xmlns:o="urn:schemas-microsoft-com:office:office" xmlns:r="http://schemas.openxmlformats.org/officeDocument/2006/relationships" xmlns:m="http://schemas.openxmlformats.org/officeDocument/2006/math" xmlns:v="urn:schemas-microsoft-com:vml" xmlns:wp14="http://schemas.microsoft.com/office/word/2010/wordprocessingDrawing" xmlns:wp="http://schemas.openxmlformats.org/drawingml/2006/wordprocessingDrawing" xmlns:w10="urn:schemas-microsoft-com:office:word" xmlns:w="http://schemas.openxmlformats.org/wordprocessingml/2006/main" xmlns:w14="http://schemas.microsoft.com/office/word/2010/wordml" xmlns:w15="http://schemas.microsoft.com/office/word/2012/wordml" xmlns:w16cex="http://schemas.microsoft.com/office/word/2018/wordml/cex" xmlns:w16cid="http://schemas.microsoft.com/office/word/2016/wordml/cid" xmlns:w16="http://schemas.microsoft.com/office/word/2018/wordml" xmlns:w16sdtdh="http://schemas.microsoft.com/office/word/2020/wordml/sdtdatahash" xmlns:w16se="http://schemas.microsoft.com/office/word/2015/wordml/symex" xmlns:wpg="http://schemas.microsoft.com/office/word/2010/wordprocessingGroup" xmlns:wpi="http://schemas.microsoft.com/office/word/2010/wordprocessingInk" xmlns:wne="http://schemas.microsoft.com/office/word/2006/wordml" xmlns:wps="http://schemas.microsoft.com/office/word/2010/wordprocessingShape" mc:Ignorable="w14 w15 w16se w16cid w16 w16cex w16sdtdh wp14">
+<w:numbering xmlns:wpc="http://schemas.microsoft.com/office/word/2010/wordprocessingCanvas" xmlns:cx="http://schemas.microsoft.com/office/drawing/2014/chartex" xmlns:cx1="http://schemas.microsoft.com/office/drawing/2015/9/8/chartex" xmlns:cx2="http://schemas.microsoft.com/office/drawing/2015/10/21/chartex" xmlns:cx3="http://schemas.microsoft.com/office/drawing/2016/5/9/chartex" xmlns:cx4="http://schemas.microsoft.com/office/drawing/2016/5/10/chartex" xmlns:cx5="http://schemas.microsoft.com/office/drawing/2016/5/11/chartex" xmlns:cx6="http://schemas.microsoft.com/office/drawing/2016/5/12/chartex" xmlns:cx7="http://schemas.microsoft.com/office/drawing/2016/5/13/chartex" xmlns:cx8="http://schemas.microsoft.com/office/drawing/2016/5/14/chartex" xmlns:mc="http://schemas.openxmlformats.org/markup-compatibility/2006" xmlns:aink="http://schemas.microsoft.com/office/drawing/2016/ink" xmlns:am3d="http://schemas.microsoft.com/office/drawing/2017/model3d" xmlns:o="urn:schemas-microsoft-com:office:office" xmlns:oel="http://schemas.microsoft.com/office/2019/extlst" xmlns:r="http://schemas.openxmlformats.org/officeDocument/2006/relationships" xmlns:m="http://schemas.openxmlformats.org/officeDocument/2006/math" xmlns:v="urn:schemas-microsoft-com:vml" xmlns:wp14="http://schemas.microsoft.com/office/word/2010/wordprocessingDrawing" xmlns:wp="http://schemas.openxmlformats.org/drawingml/2006/wordprocessingDrawing" xmlns:w10="urn:schemas-microsoft-com:office:word" xmlns:w="http://schemas.openxmlformats.org/wordprocessingml/2006/main" xmlns:w14="http://schemas.microsoft.com/office/word/2010/wordml" xmlns:w15="http://schemas.microsoft.com/office/word/2012/wordml" xmlns:w16cex="http://schemas.microsoft.com/office/word/2018/wordml/cex" xmlns:w16cid="http://schemas.microsoft.com/office/word/2016/wordml/cid" xmlns:w16="http://schemas.microsoft.com/office/word/2018/wordml" xmlns:w16sdtdh="http://schemas.microsoft.com/office/word/2020/wordml/sdtdatahash" xmlns:w16se="http://schemas.microsoft.com/office/word/2015/wordml/symex" xmlns:wpg="http://schemas.microsoft.com/office/word/2010/wordprocessingGroup" xmlns:wpi="http://schemas.microsoft.com/office/word/2010/wordprocessingInk" xmlns:wne="http://schemas.microsoft.com/office/word/2006/wordml" xmlns:wps="http://schemas.microsoft.com/office/word/2010/wordprocessingShape" mc:Ignorable="w14 w15 w16se w16cid w16 w16cex w16sdtdh wp14">
   <w:abstractNum w:abstractNumId="0" w15:restartNumberingAfterBreak="0">
     <w:nsid w:val="02A11BD0"/>
     <w:multiLevelType w:val="hybridMultilevel"/>
@@ -2509,31 +2595,31 @@
       </w:rPr>
     </w:lvl>
   </w:abstractNum>
-  <w:num w:numId="1">
+  <w:num w:numId="1" w16cid:durableId="1767457084">
     <w:abstractNumId w:val="6"/>
   </w:num>
-  <w:num w:numId="2">
+  <w:num w:numId="2" w16cid:durableId="1913809897">
     <w:abstractNumId w:val="7"/>
   </w:num>
-  <w:num w:numId="3">
+  <w:num w:numId="3" w16cid:durableId="1337273141">
     <w:abstractNumId w:val="0"/>
   </w:num>
-  <w:num w:numId="4">
+  <w:num w:numId="4" w16cid:durableId="725109065">
     <w:abstractNumId w:val="5"/>
   </w:num>
-  <w:num w:numId="5">
+  <w:num w:numId="5" w16cid:durableId="1785150505">
     <w:abstractNumId w:val="4"/>
   </w:num>
-  <w:num w:numId="6">
+  <w:num w:numId="6" w16cid:durableId="1847398063">
     <w:abstractNumId w:val="3"/>
   </w:num>
-  <w:num w:numId="7">
+  <w:num w:numId="7" w16cid:durableId="720053575">
     <w:abstractNumId w:val="8"/>
   </w:num>
-  <w:num w:numId="8">
+  <w:num w:numId="8" w16cid:durableId="1985698063">
     <w:abstractNumId w:val="2"/>
   </w:num>
-  <w:num w:numId="9">
+  <w:num w:numId="9" w16cid:durableId="555898093">
     <w:abstractNumId w:val="1"/>
   </w:num>
 </w:numbering>

</xml_diff>